<commit_message>
docs: update Journey 1 sequence diagram to match 5-step text
Remove Patient Selection and DermaCheck Entry steps from the embedded
sequence diagram so it aligns with the document's numbered steps.

Co-Authored-By: Claude Opus 4.6 <noreply@anthropic.com>
</commit_message>
<xml_diff>
--- a/docs/features/18-PRD-ISICArchive-PMS-Integration.docx
+++ b/docs/features/18-PRD-ISICArchive-PMS-Integration.docx
@@ -87,6 +87,9 @@
         <w:t>Android</w:t>
       </w:r>
       <w:r>
+        <w:t>, backend and AI</w:t>
+      </w:r>
+      <w:r>
         <w:br/>
       </w:r>
       <w:r>
@@ -112,38 +115,38 @@
         <w:rPr>
           <w:b/>
         </w:rPr>
-        <w:t>Patient Selection</w:t>
-      </w:r>
-      <w:r>
-        <w:t xml:space="preserve"> — Physician opens the patient list, searches or filters by name/ID, and selects a patient.</w:t>
-      </w:r>
-    </w:p>
-    <w:p>
-      <w:pPr>
-        <w:pStyle w:val="ListNumber"/>
-      </w:pPr>
-      <w:r>
-        <w:rPr>
-          <w:b/>
-        </w:rPr>
-        <w:t>DermaCheck Entry</w:t>
-      </w:r>
-      <w:r>
-        <w:t xml:space="preserve"> — From the patient's record, the physician taps the branded "DermaCheck" button to enter the dermatology CDS workflow.</w:t>
-      </w:r>
-    </w:p>
-    <w:p>
-      <w:pPr>
-        <w:pStyle w:val="ListNumber"/>
-      </w:pPr>
-      <w:r>
-        <w:rPr>
-          <w:b/>
-        </w:rPr>
         <w:t>Camera Capture</w:t>
       </w:r>
       <w:r>
-        <w:t xml:space="preserve"> — The camera opens via CameraSessionManager singleton (configured with a dermoscopy CameraProfile). The physician photographs the skin lesion.</w:t>
+        <w:t xml:space="preserve"> — The camera </w:t>
+      </w:r>
+      <w:r>
+        <w:t xml:space="preserve">on Android </w:t>
+      </w:r>
+      <w:r>
+        <w:t>opens</w:t>
+      </w:r>
+      <w:r>
+        <w:t xml:space="preserve"> </w:t>
+      </w:r>
+      <w:r>
+        <w:t xml:space="preserve">(configured with a </w:t>
+      </w:r>
+      <w:proofErr w:type="spellStart"/>
+      <w:r>
+        <w:t>dermoscopy</w:t>
+      </w:r>
+      <w:proofErr w:type="spellEnd"/>
+      <w:r>
+        <w:t xml:space="preserve"> </w:t>
+      </w:r>
+      <w:proofErr w:type="spellStart"/>
+      <w:r>
+        <w:t>CameraProfile</w:t>
+      </w:r>
+      <w:proofErr w:type="spellEnd"/>
+      <w:r>
+        <w:t>). The physician photographs the skin lesion.</w:t>
       </w:r>
     </w:p>
     <w:p>

</xml_diff>